<commit_message>
Added notes for storyline
</commit_message>
<xml_diff>
--- a/Storyline.docx
+++ b/Storyline.docx
@@ -77,20 +77,119 @@
         </w:numPr>
       </w:pPr>
       <w:r>
-        <w:t>Assume station gets restocked ever</w:t>
+        <w:t xml:space="preserve">Assume station gets restocked every day (make up a cost to restock station ($150)) compare it to the </w:t>
+      </w:r>
+      <w:proofErr w:type="gramStart"/>
+      <w:r>
+        <w:t>one time</w:t>
+      </w:r>
+      <w:proofErr w:type="gramEnd"/>
+      <w:r>
+        <w:t xml:space="preserve"> fixed cost of adding extra docks (lets say $3000) and look at monthly cost differential to implement fix</w:t>
+      </w:r>
+    </w:p>
+    <w:p>
+      <w:pPr>
+        <w:pStyle w:val="ListParagraph"/>
+        <w:numPr>
+          <w:ilvl w:val="0"/>
+          <w:numId w:val="1"/>
+        </w:numPr>
+        <w:rPr>
+          <w:color w:val="FF0000"/>
+        </w:rPr>
+      </w:pPr>
+      <w:r>
+        <w:rPr>
+          <w:color w:val="FF0000"/>
+        </w:rPr>
+        <w:t>Check correlation between wait time and inflow/outflow</w:t>
+      </w:r>
+    </w:p>
+    <w:p>
+      <w:pPr>
+        <w:pStyle w:val="ListParagraph"/>
+        <w:numPr>
+          <w:ilvl w:val="0"/>
+          <w:numId w:val="1"/>
+        </w:numPr>
+        <w:rPr>
+          <w:color w:val="FF0000"/>
+        </w:rPr>
+      </w:pPr>
+      <w:r>
+        <w:rPr>
+          <w:color w:val="FF0000"/>
+        </w:rPr>
+        <w:t>In prediction model, double capacity and determine the number of 1’s that have been decreased or increased</w:t>
+      </w:r>
+    </w:p>
+    <w:p>
+      <w:pPr>
+        <w:pStyle w:val="ListParagraph"/>
+        <w:numPr>
+          <w:ilvl w:val="0"/>
+          <w:numId w:val="1"/>
+        </w:numPr>
+        <w:rPr>
+          <w:color w:val="FF0000"/>
+        </w:rPr>
+      </w:pPr>
+      <w:r>
+        <w:rPr>
+          <w:color w:val="FF0000"/>
+        </w:rPr>
+        <w:t>Run clusters with prediction</w:t>
+      </w:r>
+    </w:p>
+    <w:p>
+      <w:pPr>
+        <w:pStyle w:val="ListParagraph"/>
+        <w:numPr>
+          <w:ilvl w:val="0"/>
+          <w:numId w:val="1"/>
+        </w:numPr>
+        <w:rPr>
+          <w:color w:val="FF0000"/>
+        </w:rPr>
+      </w:pPr>
+      <w:r>
+        <w:rPr>
+          <w:color w:val="FF0000"/>
+        </w:rPr>
+        <w:t>Add features (</w:t>
+      </w:r>
+      <w:r>
+        <w:rPr>
+          <w:color w:val="FF0000"/>
+        </w:rPr>
+        <w:t xml:space="preserve">average trip duration per start station, average trip duration for end station) </w:t>
+      </w:r>
+      <w:r>
+        <w:rPr>
+          <w:color w:val="FF0000"/>
+        </w:rPr>
+        <w:t>after train test split</w:t>
       </w:r>
       <w:bookmarkStart w:id="0" w:name="_GoBack"/>
       <w:bookmarkEnd w:id="0"/>
-      <w:r>
-        <w:t xml:space="preserve">y day (make up a cost to restock station ($150)) compare it to the </w:t>
-      </w:r>
-      <w:proofErr w:type="gramStart"/>
-      <w:r>
-        <w:t>one time</w:t>
-      </w:r>
-      <w:proofErr w:type="gramEnd"/>
-      <w:r>
-        <w:t xml:space="preserve"> fixed cost of adding extra docks (lets say $3000) and look at monthly cost differential to implement fix</w:t>
+    </w:p>
+    <w:p>
+      <w:pPr>
+        <w:pStyle w:val="ListParagraph"/>
+        <w:numPr>
+          <w:ilvl w:val="0"/>
+          <w:numId w:val="1"/>
+        </w:numPr>
+        <w:rPr>
+          <w:color w:val="FF0000"/>
+        </w:rPr>
+      </w:pPr>
+      <w:r>
+        <w:rPr>
+          <w:color w:val="FF0000"/>
+        </w:rPr>
+        <w:t>Make train/test split into two CSV files for everyone to work off of</w:t>
       </w:r>
     </w:p>
     <w:p>

</xml_diff>